<commit_message>
Nitrogen - Web Framework for Erlang
</commit_message>
<xml_diff>
--- a/code/nitrogen/Nitrogen.docx
+++ b/code/nitrogen/Nitrogen.docx
@@ -11,20 +11,11 @@
         <w:t>----------------BEGIN----------------</w:t>
       </w:r>
     </w:p>
-    <w:p>
-      <w:pPr>
-        <w:rPr>
-          <w:rFonts w:hint="eastAsia"/>
-        </w:rPr>
-      </w:pPr>
-    </w:p>
     <w:p/>
+    <w:p/>
     <w:p>
       <w:pPr>
         <w:jc w:val="center"/>
-        <w:rPr>
-          <w:rFonts w:hint="eastAsia"/>
-        </w:rPr>
       </w:pPr>
       <w:r>
         <w:rPr>
@@ -156,13 +147,7 @@
         <w:t>Nitrogen - Web Framework for Erlang</w:t>
       </w:r>
     </w:p>
-    <w:p>
-      <w:pPr>
-        <w:rPr>
-          <w:rFonts w:hint="eastAsia"/>
-        </w:rPr>
-      </w:pPr>
-    </w:p>
+    <w:p/>
     <w:p>
       <w:pPr>
         <w:widowControl/>
@@ -221,17 +206,12 @@
       <w:pPr>
         <w:widowControl/>
         <w:jc w:val="left"/>
-        <w:rPr>
-          <w:rFonts w:hint="eastAsia"/>
-        </w:rPr>
-      </w:pPr>
-    </w:p>
-    <w:p>
-      <w:pPr>
-        <w:pStyle w:val="2"/>
-      </w:pPr>
-      <w:bookmarkStart w:id="0" w:name="_GoBack"/>
-      <w:bookmarkEnd w:id="0"/>
+      </w:pPr>
+    </w:p>
+    <w:p>
+      <w:pPr>
+        <w:pStyle w:val="2"/>
+      </w:pPr>
       <w:r>
         <w:t>How do I create a new Nitrogen application?</w:t>
       </w:r>
@@ -246,9 +226,6 @@
       <w:pPr>
         <w:widowControl/>
         <w:jc w:val="left"/>
-        <w:rPr>
-          <w:rFonts w:hint="eastAsia"/>
-        </w:rPr>
       </w:pPr>
       <w:r>
         <w:t>If you don't see a package that will run on your computer, or you want to try running from the latest code in source control, then follow the steps below:</w:t>
@@ -323,9 +300,6 @@
       <w:pPr>
         <w:widowControl/>
         <w:jc w:val="left"/>
-        <w:rPr>
-          <w:rFonts w:hint="eastAsia"/>
-        </w:rPr>
       </w:pPr>
       <w:r>
         <w:t>Then run:</w:t>
@@ -433,9 +407,6 @@
       <w:pPr>
         <w:widowControl/>
         <w:jc w:val="left"/>
-        <w:rPr>
-          <w:rFonts w:hint="eastAsia"/>
-        </w:rPr>
       </w:pPr>
     </w:p>
     <w:p>
@@ -547,10 +518,18 @@
       <w:pPr>
         <w:widowControl/>
         <w:jc w:val="left"/>
+      </w:pPr>
+    </w:p>
+    <w:p>
+      <w:pPr>
+        <w:widowControl/>
+        <w:jc w:val="left"/>
         <w:rPr>
           <w:rFonts w:hint="eastAsia"/>
         </w:rPr>
       </w:pPr>
+      <w:bookmarkStart w:id="0" w:name="_GoBack"/>
+      <w:bookmarkEnd w:id="0"/>
     </w:p>
     <w:p>
       <w:pPr>
@@ -987,17 +966,11 @@
       <w:pPr>
         <w:widowControl/>
         <w:jc w:val="left"/>
-        <w:rPr>
-          <w:rFonts w:hint="eastAsia"/>
-        </w:rPr>
       </w:pPr>
     </w:p>
     <w:p>
       <w:pPr>
         <w:pStyle w:val="3"/>
-        <w:rPr>
-          <w:rFonts w:hint="eastAsia"/>
-        </w:rPr>
       </w:pPr>
       <w:r>
         <w:t>Run the Website</w:t>
@@ -1012,9 +985,6 @@
     <w:p>
       <w:pPr>
         <w:pStyle w:val="3"/>
-        <w:rPr>
-          <w:rFonts w:hint="eastAsia"/>
-        </w:rPr>
       </w:pPr>
       <w:r>
         <w:t>A Tour Through the Files</w:t>
@@ -1219,18 +1189,12 @@
       <w:pPr>
         <w:widowControl/>
         <w:jc w:val="left"/>
-        <w:rPr>
-          <w:rFonts w:hint="eastAsia"/>
-        </w:rPr>
-      </w:pPr>
-    </w:p>
-    <w:p>
-      <w:pPr>
-        <w:widowControl/>
-        <w:jc w:val="left"/>
-        <w:rPr>
-          <w:rFonts w:hint="eastAsia"/>
-        </w:rPr>
+      </w:pPr>
+    </w:p>
+    <w:p>
+      <w:pPr>
+        <w:widowControl/>
+        <w:jc w:val="left"/>
       </w:pPr>
     </w:p>
     <w:p>
@@ -1251,9 +1215,6 @@
       <w:pPr>
         <w:widowControl/>
         <w:jc w:val="left"/>
-        <w:rPr>
-          <w:rFonts w:hint="eastAsia"/>
-        </w:rPr>
       </w:pPr>
     </w:p>
     <w:p>
@@ -1415,9 +1376,6 @@
       <w:pPr>
         <w:widowControl/>
         <w:jc w:val="left"/>
-        <w:rPr>
-          <w:rFonts w:hint="eastAsia"/>
-        </w:rPr>
       </w:pPr>
     </w:p>
     <w:p>
@@ -1433,9 +1391,6 @@
     <w:p>
       <w:pPr>
         <w:pStyle w:val="1"/>
-        <w:rPr>
-          <w:rFonts w:hint="eastAsia"/>
-        </w:rPr>
       </w:pPr>
       <w:r>
         <w:rPr>
@@ -1455,21 +1410,11 @@
       </w:r>
     </w:p>
     <w:p>
-      <w:pPr>
-        <w:rPr>
-          <w:rFonts w:hint="eastAsia"/>
-        </w:rPr>
-      </w:pPr>
       <w:r>
         <w:t>https://github.com/nitrogen</w:t>
       </w:r>
     </w:p>
     <w:p>
-      <w:pPr>
-        <w:rPr>
-          <w:rFonts w:hint="eastAsia"/>
-        </w:rPr>
-      </w:pPr>
       <w:r>
         <w:t>https://github.com/nitrogen/nitrogen</w:t>
       </w:r>
@@ -1503,13 +1448,7 @@
         <w:t>----------------END----------------</w:t>
       </w:r>
     </w:p>
-    <w:p>
-      <w:pPr>
-        <w:rPr>
-          <w:rFonts w:hint="eastAsia"/>
-        </w:rPr>
-      </w:pPr>
-    </w:p>
+    <w:p/>
     <w:sectPr>
       <w:pgSz w:w="11906" w:h="16838"/>
       <w:pgMar w:top="1440" w:right="1800" w:bottom="1440" w:left="1800" w:header="851" w:footer="992" w:gutter="0"/>

</xml_diff>